<commit_message>
Before fixing IPv6 error
</commit_message>
<xml_diff>
--- a/docs/Socket Programming 2025 - Secure FTP Client with Virus Scanning via ClamAVAgent.docx
+++ b/docs/Socket Programming 2025 - Secure FTP Client with Virus Scanning via ClamAVAgent.docx
@@ -77,7 +77,7 @@
       </w:r>
       <w:r>
         <w:rPr>
-          <w:highlight w:val="yellow"/>
+          <w:highlight w:val="green"/>
         </w:rPr>
         <w:t>files are scanned for viruses before being uploaded to a server</w:t>
       </w:r>
@@ -87,6 +87,7 @@
       <w:r>
         <w:rPr>
           <w:b/>
+          <w:highlight w:val="cyan"/>
         </w:rPr>
         <w:t>socket programming</w:t>
       </w:r>
@@ -94,9 +95,6 @@
         <w:t xml:space="preserve"> to build communication between </w:t>
       </w:r>
       <w:r>
-        <w:rPr>
-          <w:highlight w:val="cyan"/>
-        </w:rPr>
         <w:t>components</w:t>
       </w:r>
       <w:r>
@@ -105,13 +103,13 @@
       <w:r>
         <w:rPr>
           <w:b/>
-          <w:highlight w:val="magenta"/>
+          <w:highlight w:val="green"/>
         </w:rPr>
         <w:t>FTP protocol</w:t>
       </w:r>
       <w:r>
         <w:rPr>
-          <w:highlight w:val="magenta"/>
+          <w:highlight w:val="green"/>
         </w:rPr>
         <w:t xml:space="preserve"> and </w:t>
       </w:r>
@@ -119,7 +117,7 @@
       <w:r>
         <w:rPr>
           <w:b/>
-          <w:highlight w:val="magenta"/>
+          <w:highlight w:val="green"/>
         </w:rPr>
         <w:t>ClamAV</w:t>
       </w:r>
@@ -127,7 +125,7 @@
       <w:r>
         <w:rPr>
           <w:b/>
-          <w:highlight w:val="magenta"/>
+          <w:highlight w:val="green"/>
         </w:rPr>
         <w:t xml:space="preserve"> antivirus engine</w:t>
       </w:r>
@@ -145,15 +143,20 @@
       <w:r>
         <w:rPr>
           <w:b/>
+          <w:highlight w:val="green"/>
         </w:rPr>
         <w:t>two programs</w:t>
       </w:r>
       <w:r>
+        <w:rPr>
+          <w:highlight w:val="green"/>
+        </w:rPr>
         <w:t xml:space="preserve"> and work with an </w:t>
       </w:r>
       <w:r>
         <w:rPr>
           <w:b/>
+          <w:highlight w:val="green"/>
         </w:rPr>
         <w:t>FTP Server</w:t>
       </w:r>
@@ -175,6 +178,7 @@
       <w:r>
         <w:rPr>
           <w:b/>
+          <w:highlight w:val="green"/>
         </w:rPr>
         <w:t>custom FTP Client</w:t>
       </w:r>
@@ -197,29 +201,20 @@
           <w:numId w:val="8"/>
         </w:numPr>
         <w:spacing w:after="240"/>
-        <w:rPr>
-          <w:highlight w:val="yellow"/>
-        </w:rPr>
-      </w:pPr>
-      <w:r>
-        <w:rPr>
-          <w:highlight w:val="yellow"/>
-        </w:rPr>
+      </w:pPr>
+      <w:r>
         <w:t xml:space="preserve">A </w:t>
       </w:r>
       <w:proofErr w:type="spellStart"/>
       <w:r>
         <w:rPr>
           <w:b/>
-          <w:highlight w:val="yellow"/>
+          <w:highlight w:val="green"/>
         </w:rPr>
         <w:t>ClamAVAgent</w:t>
       </w:r>
       <w:proofErr w:type="spellEnd"/>
       <w:r>
-        <w:rPr>
-          <w:highlight w:val="yellow"/>
-        </w:rPr>
         <w:t xml:space="preserve">, running on a separate machine, to receive files, scan them using </w:t>
       </w:r>
       <w:proofErr w:type="spellStart"/>
@@ -229,15 +224,11 @@
           <w:b/>
           <w:bCs/>
           <w:color w:val="188038"/>
-          <w:highlight w:val="yellow"/>
         </w:rPr>
         <w:t>clamscan</w:t>
       </w:r>
       <w:proofErr w:type="spellEnd"/>
       <w:r>
-        <w:rPr>
-          <w:highlight w:val="yellow"/>
-        </w:rPr>
         <w:t>, and return the result.</w:t>
       </w:r>
     </w:p>
@@ -455,7 +446,16 @@
         <w:t>simulate 3 machines</w:t>
       </w:r>
       <w:r>
-        <w:t xml:space="preserve"> (can be 3 actual machines or 3 terminal windows using different ports/IPs):</w:t>
+        <w:t xml:space="preserve"> (can be 3 actual machines or 3 terminal windows </w:t>
+      </w:r>
+      <w:r>
+        <w:rPr>
+          <w:highlight w:val="cyan"/>
+        </w:rPr>
+        <w:t>using different ports/IPs</w:t>
+      </w:r>
+      <w:r>
+        <w:t>):</w:t>
       </w:r>
     </w:p>
     <w:p>

</xml_diff>

<commit_message>
Fix progress bar, add debug logging file
</commit_message>
<xml_diff>
--- a/docs/Socket Programming 2025 - Secure FTP Client with Virus Scanning via ClamAVAgent.docx
+++ b/docs/Socket Programming 2025 - Secure FTP Client with Virus Scanning via ClamAVAgent.docx
@@ -23,18 +23,8 @@
           <w:sz w:val="44"/>
           <w:szCs w:val="44"/>
         </w:rPr>
-        <w:t xml:space="preserve">Secure FTP Client with Virus Scanning via </w:t>
-      </w:r>
-      <w:proofErr w:type="spellStart"/>
-      <w:r>
-        <w:rPr>
-          <w:b/>
-          <w:sz w:val="44"/>
-          <w:szCs w:val="44"/>
-        </w:rPr>
-        <w:t>ClamAVAgent</w:t>
-      </w:r>
-      <w:proofErr w:type="spellEnd"/>
+        <w:t>Secure FTP Client with Virus Scanning via ClamAVAgent</w:t>
+      </w:r>
     </w:p>
     <w:p>
       <w:pPr>
@@ -113,21 +103,12 @@
         </w:rPr>
         <w:t xml:space="preserve"> and </w:t>
       </w:r>
-      <w:proofErr w:type="spellStart"/>
       <w:r>
         <w:rPr>
           <w:b/>
           <w:highlight w:val="green"/>
         </w:rPr>
-        <w:t>ClamAV</w:t>
-      </w:r>
-      <w:proofErr w:type="spellEnd"/>
-      <w:r>
-        <w:rPr>
-          <w:b/>
-          <w:highlight w:val="green"/>
-        </w:rPr>
-        <w:t xml:space="preserve"> antivirus engine</w:t>
+        <w:t>ClamAV antivirus engine</w:t>
       </w:r>
       <w:r>
         <w:t>.</w:t>
@@ -183,15 +164,7 @@
         <w:t>custom FTP Client</w:t>
       </w:r>
       <w:r>
-        <w:t xml:space="preserve"> to interact with an FTP Server and a </w:t>
-      </w:r>
-      <w:proofErr w:type="spellStart"/>
-      <w:r>
-        <w:t>ClamAV</w:t>
-      </w:r>
-      <w:proofErr w:type="spellEnd"/>
-      <w:r>
-        <w:t xml:space="preserve"> scanning service.</w:t>
+        <w:t xml:space="preserve"> to interact with an FTP Server and a ClamAV scanning service.</w:t>
       </w:r>
     </w:p>
     <w:p>
@@ -205,7 +178,6 @@
       <w:r>
         <w:t xml:space="preserve">A </w:t>
       </w:r>
-      <w:proofErr w:type="spellStart"/>
       <w:r>
         <w:rPr>
           <w:b/>
@@ -213,11 +185,9 @@
         </w:rPr>
         <w:t>ClamAVAgent</w:t>
       </w:r>
-      <w:proofErr w:type="spellEnd"/>
       <w:r>
         <w:t xml:space="preserve">, running on a separate machine, to receive files, scan them using </w:t>
       </w:r>
-      <w:proofErr w:type="spellStart"/>
       <w:r>
         <w:rPr>
           <w:rFonts w:ascii="Roboto Mono" w:eastAsia="Roboto Mono" w:hAnsi="Roboto Mono" w:cs="Roboto Mono"/>
@@ -227,7 +197,6 @@
         </w:rPr>
         <w:t>clamscan</w:t>
       </w:r>
-      <w:proofErr w:type="spellEnd"/>
       <w:r>
         <w:t>, and return the result.</w:t>
       </w:r>
@@ -585,7 +554,6 @@
       <w:r>
         <w:t xml:space="preserve">, </w:t>
       </w:r>
-      <w:proofErr w:type="spellStart"/>
       <w:r>
         <w:rPr>
           <w:rFonts w:ascii="Roboto Mono" w:eastAsia="Roboto Mono" w:hAnsi="Roboto Mono" w:cs="Roboto Mono"/>
@@ -593,7 +561,6 @@
         </w:rPr>
         <w:t>mput</w:t>
       </w:r>
-      <w:proofErr w:type="spellEnd"/>
       <w:r>
         <w:t xml:space="preserve">), it </w:t>
       </w:r>
@@ -601,16 +568,8 @@
         <w:rPr>
           <w:b/>
         </w:rPr>
-        <w:t xml:space="preserve">first sends the file to the </w:t>
-      </w:r>
-      <w:proofErr w:type="spellStart"/>
-      <w:r>
-        <w:rPr>
-          <w:b/>
-        </w:rPr>
-        <w:t>ClamAVAgent</w:t>
-      </w:r>
-      <w:proofErr w:type="spellEnd"/>
+        <w:t>first sends the file to the ClamAVAgent</w:t>
+      </w:r>
       <w:r>
         <w:t xml:space="preserve"> for virus scanning.</w:t>
       </w:r>
@@ -655,7 +614,16 @@
         <w:t>INFECTED</w:t>
       </w:r>
       <w:r>
-        <w:t>, it aborts the upload and shows a warning.</w:t>
+        <w:t xml:space="preserve">, it aborts the upload and </w:t>
+      </w:r>
+      <w:r>
+        <w:rPr>
+          <w:highlight w:val="magenta"/>
+        </w:rPr>
+        <w:t>shows a warning</w:t>
+      </w:r>
+      <w:r>
+        <w:t>.</w:t>
       </w:r>
     </w:p>
     <w:p>
@@ -674,47 +642,7 @@
           <w:sz w:val="26"/>
           <w:szCs w:val="26"/>
         </w:rPr>
-        <w:t xml:space="preserve">2. </w:t>
-      </w:r>
-      <w:proofErr w:type="spellStart"/>
-      <w:r>
-        <w:rPr>
-          <w:b/>
-          <w:color w:val="000000"/>
-          <w:sz w:val="26"/>
-          <w:szCs w:val="26"/>
-        </w:rPr>
-        <w:t>ClamAV</w:t>
-      </w:r>
-      <w:proofErr w:type="spellEnd"/>
-      <w:r>
-        <w:rPr>
-          <w:b/>
-          <w:color w:val="000000"/>
-          <w:sz w:val="26"/>
-          <w:szCs w:val="26"/>
-        </w:rPr>
-        <w:t xml:space="preserve"> Server (</w:t>
-      </w:r>
-      <w:proofErr w:type="spellStart"/>
-      <w:r>
-        <w:rPr>
-          <w:b/>
-          <w:color w:val="000000"/>
-          <w:sz w:val="26"/>
-          <w:szCs w:val="26"/>
-        </w:rPr>
-        <w:t>ClamAVAgent</w:t>
-      </w:r>
-      <w:proofErr w:type="spellEnd"/>
-      <w:r>
-        <w:rPr>
-          <w:b/>
-          <w:color w:val="000000"/>
-          <w:sz w:val="26"/>
-          <w:szCs w:val="26"/>
-        </w:rPr>
-        <w:t xml:space="preserve"> – Your Code)</w:t>
+        <w:t>2. ClamAV Server (ClamAVAgent – Your Code)</w:t>
       </w:r>
     </w:p>
     <w:p>
@@ -725,18 +653,18 @@
         </w:numPr>
         <w:spacing w:before="240"/>
         <w:rPr>
-          <w:highlight w:val="magenta"/>
-        </w:rPr>
-      </w:pPr>
-      <w:r>
-        <w:rPr>
-          <w:highlight w:val="magenta"/>
+          <w:highlight w:val="green"/>
+        </w:rPr>
+      </w:pPr>
+      <w:r>
+        <w:rPr>
+          <w:highlight w:val="green"/>
         </w:rPr>
         <w:t>Receives files from the FTP Client via a socket.</w:t>
       </w:r>
       <w:r>
         <w:rPr>
-          <w:highlight w:val="magenta"/>
+          <w:highlight w:val="green"/>
         </w:rPr>
         <w:t xml:space="preserve"> [2]</w:t>
       </w:r>
@@ -749,15 +677,7 @@
         </w:numPr>
       </w:pPr>
       <w:r>
-        <w:t xml:space="preserve">Runs virus scanning using (with the </w:t>
-      </w:r>
-      <w:proofErr w:type="spellStart"/>
-      <w:r>
-        <w:t>ClamAV</w:t>
-      </w:r>
-      <w:proofErr w:type="spellEnd"/>
-      <w:r>
-        <w:t xml:space="preserve"> software, which can be downloaded from </w:t>
+        <w:t xml:space="preserve">Runs virus scanning using (with the ClamAV software, which can be downloaded from </w:t>
       </w:r>
       <w:hyperlink r:id="rId6">
         <w:r>
@@ -781,21 +701,7 @@
         <w:rPr>
           <w:rFonts w:ascii="Courier New" w:eastAsia="Courier New" w:hAnsi="Courier New" w:cs="Courier New"/>
         </w:rPr>
-        <w:t xml:space="preserve"> </w:t>
-      </w:r>
-      <w:proofErr w:type="spellStart"/>
-      <w:r>
-        <w:rPr>
-          <w:rFonts w:ascii="Courier New" w:eastAsia="Courier New" w:hAnsi="Courier New" w:cs="Courier New"/>
-        </w:rPr>
-        <w:t>clamscan</w:t>
-      </w:r>
-      <w:proofErr w:type="spellEnd"/>
-      <w:r>
-        <w:rPr>
-          <w:rFonts w:ascii="Courier New" w:eastAsia="Courier New" w:hAnsi="Courier New" w:cs="Courier New"/>
-        </w:rPr>
-        <w:t xml:space="preserve"> &lt;file&gt;</w:t>
+        <w:t xml:space="preserve"> clamscan &lt;file&gt;</w:t>
       </w:r>
     </w:p>
     <w:p>
@@ -893,11 +799,12 @@
       <w:r>
         <w:t xml:space="preserve"> be FileZilla Server, </w:t>
       </w:r>
-      <w:proofErr w:type="spellStart"/>
-      <w:r>
+      <w:r>
+        <w:rPr>
+          <w:highlight w:val="green"/>
+        </w:rPr>
         <w:t>vsftpd</w:t>
       </w:r>
-      <w:proofErr w:type="spellEnd"/>
       <w:r>
         <w:t>, or any tool the student prefers.</w:t>
       </w:r>
@@ -1217,7 +1124,6 @@
                 <w:highlight w:val="green"/>
               </w:rPr>
             </w:pPr>
-            <w:proofErr w:type="spellStart"/>
             <w:r>
               <w:rPr>
                 <w:rFonts w:ascii="Roboto Mono" w:eastAsia="Roboto Mono" w:hAnsi="Roboto Mono" w:cs="Roboto Mono"/>
@@ -1226,7 +1132,6 @@
               </w:rPr>
               <w:t>pwd</w:t>
             </w:r>
-            <w:proofErr w:type="spellEnd"/>
           </w:p>
         </w:tc>
         <w:tc>
@@ -1286,7 +1191,6 @@
                 <w:highlight w:val="green"/>
               </w:rPr>
             </w:pPr>
-            <w:proofErr w:type="spellStart"/>
             <w:r>
               <w:rPr>
                 <w:rFonts w:ascii="Roboto Mono" w:eastAsia="Roboto Mono" w:hAnsi="Roboto Mono" w:cs="Roboto Mono"/>
@@ -1295,14 +1199,12 @@
               </w:rPr>
               <w:t>mkdir</w:t>
             </w:r>
-            <w:proofErr w:type="spellEnd"/>
             <w:r>
               <w:rPr>
                 <w:highlight w:val="green"/>
               </w:rPr>
               <w:t xml:space="preserve">, </w:t>
             </w:r>
-            <w:proofErr w:type="spellStart"/>
             <w:r>
               <w:rPr>
                 <w:rFonts w:ascii="Roboto Mono" w:eastAsia="Roboto Mono" w:hAnsi="Roboto Mono" w:cs="Roboto Mono"/>
@@ -1311,7 +1213,6 @@
               </w:rPr>
               <w:t>rmdir</w:t>
             </w:r>
-            <w:proofErr w:type="spellEnd"/>
           </w:p>
         </w:tc>
         <w:tc>
@@ -1616,15 +1517,14 @@
             <w:r>
               <w:t xml:space="preserve">, </w:t>
             </w:r>
-            <w:proofErr w:type="spellStart"/>
             <w:r>
               <w:rPr>
                 <w:rFonts w:ascii="Roboto Mono" w:eastAsia="Roboto Mono" w:hAnsi="Roboto Mono" w:cs="Roboto Mono"/>
                 <w:color w:val="188038"/>
+                <w:highlight w:val="magenta"/>
               </w:rPr>
               <w:t>recv</w:t>
             </w:r>
-            <w:proofErr w:type="spellEnd"/>
           </w:p>
         </w:tc>
         <w:tc>
@@ -1698,15 +1598,7 @@
           </w:tcPr>
           <w:p>
             <w:r>
-              <w:t xml:space="preserve">Upload a single file (must be scanned by </w:t>
-            </w:r>
-            <w:proofErr w:type="spellStart"/>
-            <w:r>
-              <w:t>ClamAVAgent</w:t>
-            </w:r>
-            <w:proofErr w:type="spellEnd"/>
-            <w:r>
-              <w:t xml:space="preserve"> before FTP upload)</w:t>
+              <w:t>Upload a single file (must be scanned by ClamAVAgent before FTP upload)</w:t>
             </w:r>
           </w:p>
         </w:tc>
@@ -1732,7 +1624,6 @@
             </w:tcMar>
           </w:tcPr>
           <w:p>
-            <w:proofErr w:type="spellStart"/>
             <w:r>
               <w:rPr>
                 <w:rFonts w:ascii="Roboto Mono" w:eastAsia="Roboto Mono" w:hAnsi="Roboto Mono" w:cs="Roboto Mono"/>
@@ -1740,7 +1631,6 @@
               </w:rPr>
               <w:t>mput</w:t>
             </w:r>
-            <w:proofErr w:type="spellEnd"/>
           </w:p>
         </w:tc>
         <w:tc>
@@ -1787,7 +1677,6 @@
             </w:tcMar>
           </w:tcPr>
           <w:p>
-            <w:proofErr w:type="spellStart"/>
             <w:r>
               <w:rPr>
                 <w:rFonts w:ascii="Roboto Mono" w:eastAsia="Roboto Mono" w:hAnsi="Roboto Mono" w:cs="Roboto Mono"/>
@@ -1795,7 +1684,6 @@
               </w:rPr>
               <w:t>mget</w:t>
             </w:r>
-            <w:proofErr w:type="spellEnd"/>
           </w:p>
         </w:tc>
         <w:tc>
@@ -1871,7 +1759,6 @@
             <w:r>
               <w:t xml:space="preserve">Toggle confirmation for </w:t>
             </w:r>
-            <w:proofErr w:type="spellStart"/>
             <w:r>
               <w:rPr>
                 <w:rFonts w:ascii="Roboto Mono" w:eastAsia="Roboto Mono" w:hAnsi="Roboto Mono" w:cs="Roboto Mono"/>
@@ -1879,11 +1766,9 @@
               </w:rPr>
               <w:t>mget</w:t>
             </w:r>
-            <w:proofErr w:type="spellEnd"/>
             <w:r>
               <w:t xml:space="preserve"> / </w:t>
             </w:r>
-            <w:proofErr w:type="spellStart"/>
             <w:r>
               <w:rPr>
                 <w:rFonts w:ascii="Roboto Mono" w:eastAsia="Roboto Mono" w:hAnsi="Roboto Mono" w:cs="Roboto Mono"/>
@@ -1891,7 +1776,6 @@
               </w:rPr>
               <w:t>mput</w:t>
             </w:r>
-            <w:proofErr w:type="spellEnd"/>
             <w:r>
               <w:t xml:space="preserve"> operations</w:t>
             </w:r>
@@ -2336,6 +2220,7 @@
               <w:rPr>
                 <w:rFonts w:ascii="Roboto Mono" w:eastAsia="Roboto Mono" w:hAnsi="Roboto Mono" w:cs="Roboto Mono"/>
                 <w:color w:val="188038"/>
+                <w:highlight w:val="magenta"/>
               </w:rPr>
               <w:t>?</w:t>
             </w:r>
@@ -2429,7 +2314,7 @@
         </w:numPr>
         <w:spacing w:before="240"/>
         <w:rPr>
-          <w:highlight w:val="yellow"/>
+          <w:highlight w:val="green"/>
         </w:rPr>
       </w:pPr>
       <w:r>
@@ -2438,13 +2323,13 @@
           <w:b/>
           <w:bCs/>
           <w:color w:val="188038"/>
-          <w:highlight w:val="yellow"/>
+          <w:highlight w:val="green"/>
         </w:rPr>
         <w:t>ftp_client.py</w:t>
       </w:r>
       <w:r>
         <w:rPr>
-          <w:highlight w:val="yellow"/>
+          <w:highlight w:val="green"/>
         </w:rPr>
         <w:t xml:space="preserve"> (or </w:t>
       </w:r>
@@ -2452,13 +2337,13 @@
         <w:rPr>
           <w:rFonts w:ascii="Roboto Mono" w:eastAsia="Roboto Mono" w:hAnsi="Roboto Mono" w:cs="Roboto Mono"/>
           <w:color w:val="188038"/>
-          <w:highlight w:val="yellow"/>
+          <w:highlight w:val="green"/>
         </w:rPr>
         <w:t>ftp_client.cpp</w:t>
       </w:r>
       <w:r>
         <w:rPr>
-          <w:highlight w:val="yellow"/>
+          <w:highlight w:val="green"/>
         </w:rPr>
         <w:t>, etc.)</w:t>
       </w:r>
@@ -2470,7 +2355,7 @@
           <w:numId w:val="3"/>
         </w:numPr>
         <w:rPr>
-          <w:highlight w:val="yellow"/>
+          <w:highlight w:val="green"/>
         </w:rPr>
       </w:pPr>
       <w:r>
@@ -2479,21 +2364,15 @@
           <w:b/>
           <w:bCs/>
           <w:color w:val="188038"/>
-          <w:highlight w:val="magenta"/>
+          <w:highlight w:val="green"/>
         </w:rPr>
         <w:t>clamav_agent.py</w:t>
       </w:r>
       <w:r>
         <w:rPr>
-          <w:highlight w:val="magenta"/>
-        </w:rPr>
-        <w:t xml:space="preserve"> </w:t>
-      </w:r>
-      <w:r>
-        <w:rPr>
-          <w:highlight w:val="yellow"/>
-        </w:rPr>
-        <w:t>(or other language)</w:t>
+          <w:highlight w:val="green"/>
+        </w:rPr>
+        <w:t xml:space="preserve"> (or other language)</w:t>
       </w:r>
     </w:p>
     <w:p>
@@ -2560,21 +2439,8 @@
         </w:numPr>
         <w:spacing w:after="240"/>
       </w:pPr>
-      <w:proofErr w:type="spellStart"/>
-      <w:r>
-        <w:t>ftp_client</w:t>
-      </w:r>
-      <w:proofErr w:type="spellEnd"/>
-      <w:r>
-        <w:t xml:space="preserve"> </w:t>
-      </w:r>
-      <w:proofErr w:type="spellStart"/>
-      <w:r>
-        <w:t>gửi</w:t>
-      </w:r>
-      <w:proofErr w:type="spellEnd"/>
-      <w:r>
-        <w:t xml:space="preserve"> File qua clamav_agent.py</w:t>
+      <w:r>
+        <w:t>ftp_client gửi File qua clamav_agent.py</w:t>
       </w:r>
     </w:p>
     <w:p>
@@ -2587,13 +2453,8 @@
         <w:spacing w:after="240"/>
       </w:pPr>
       <w:r>
-        <w:t xml:space="preserve">virus </w:t>
-      </w:r>
-      <w:proofErr w:type="spellStart"/>
-      <w:r>
-        <w:t>ngưng</w:t>
-      </w:r>
-      <w:proofErr w:type="spellEnd"/>
+        <w:t>virus ngưng</w:t>
+      </w:r>
     </w:p>
     <w:p>
       <w:pPr>
@@ -2611,46 +2472,11 @@
         <w:rPr>
           <w:highlight w:val="magenta"/>
         </w:rPr>
-        <w:t>File FTP (</w:t>
-      </w:r>
-      <w:proofErr w:type="spellStart"/>
-      <w:r>
-        <w:rPr>
-          <w:highlight w:val="magenta"/>
-        </w:rPr>
-        <w:t>Filezilla</w:t>
-      </w:r>
-      <w:proofErr w:type="spellEnd"/>
-      <w:r>
-        <w:rPr>
-          <w:highlight w:val="magenta"/>
-        </w:rPr>
-        <w:t>)</w:t>
-      </w:r>
-      <w:r>
-        <w:t xml:space="preserve"> -&gt; </w:t>
-      </w:r>
-      <w:proofErr w:type="spellStart"/>
-      <w:r>
-        <w:t>gửi</w:t>
-      </w:r>
-      <w:proofErr w:type="spellEnd"/>
-      <w:r>
-        <w:t xml:space="preserve"> qua </w:t>
-      </w:r>
-      <w:proofErr w:type="spellStart"/>
-      <w:r>
-        <w:t>máy</w:t>
-      </w:r>
-      <w:proofErr w:type="spellEnd"/>
-      <w:r>
-        <w:t xml:space="preserve"> </w:t>
-      </w:r>
-      <w:proofErr w:type="spellStart"/>
-      <w:r>
-        <w:t>khác</w:t>
-      </w:r>
-      <w:proofErr w:type="spellEnd"/>
+        <w:t>File FTP (Filezilla)</w:t>
+      </w:r>
+      <w:r>
+        <w:t xml:space="preserve"> -&gt; gửi qua máy khác</w:t>
+      </w:r>
     </w:p>
     <w:p>
       <w:pPr>
@@ -2708,8 +2534,14 @@
           <w:ilvl w:val="0"/>
           <w:numId w:val="7"/>
         </w:numPr>
-      </w:pPr>
-      <w:r>
+        <w:rPr>
+          <w:highlight w:val="magenta"/>
+        </w:rPr>
+      </w:pPr>
+      <w:r>
+        <w:rPr>
+          <w:highlight w:val="magenta"/>
+        </w:rPr>
         <w:t>Sample commands and expected outputs</w:t>
       </w:r>
     </w:p>
@@ -2732,13 +2564,8 @@
         </w:numPr>
         <w:spacing w:after="240"/>
       </w:pPr>
-      <w:proofErr w:type="spellStart"/>
-      <w:r>
-        <w:t>ClamAV</w:t>
-      </w:r>
-      <w:proofErr w:type="spellEnd"/>
-      <w:r>
-        <w:t xml:space="preserve"> installation and configuration</w:t>
+      <w:r>
+        <w:t>ClamAV installation and configuration</w:t>
       </w:r>
     </w:p>
     <w:p>
@@ -2885,13 +2712,8 @@
           <w:numId w:val="6"/>
         </w:numPr>
       </w:pPr>
-      <w:proofErr w:type="spellStart"/>
-      <w:r>
-        <w:t>ClamAVAgent</w:t>
-      </w:r>
-      <w:proofErr w:type="spellEnd"/>
-      <w:r>
-        <w:t xml:space="preserve"> correctly scans files and returns results.</w:t>
+      <w:r>
+        <w:t>ClamAVAgent correctly scans files and returns results.</w:t>
       </w:r>
     </w:p>
     <w:p>
@@ -2904,7 +2726,6 @@
       <w:r>
         <w:t>Wildcard (</w:t>
       </w:r>
-      <w:proofErr w:type="spellStart"/>
       <w:r>
         <w:rPr>
           <w:rFonts w:ascii="Roboto Mono" w:eastAsia="Roboto Mono" w:hAnsi="Roboto Mono" w:cs="Roboto Mono"/>
@@ -2912,11 +2733,9 @@
         </w:rPr>
         <w:t>mput</w:t>
       </w:r>
-      <w:proofErr w:type="spellEnd"/>
       <w:r>
         <w:t xml:space="preserve">, </w:t>
       </w:r>
-      <w:proofErr w:type="spellStart"/>
       <w:r>
         <w:rPr>
           <w:rFonts w:ascii="Roboto Mono" w:eastAsia="Roboto Mono" w:hAnsi="Roboto Mono" w:cs="Roboto Mono"/>
@@ -2924,7 +2743,6 @@
         </w:rPr>
         <w:t>mget</w:t>
       </w:r>
-      <w:proofErr w:type="spellEnd"/>
       <w:r>
         <w:t>) operations work.</w:t>
       </w:r>
@@ -2951,7 +2769,6 @@
       <w:r>
         <w:t xml:space="preserve">All communication happens over sockets (not system shell calls except </w:t>
       </w:r>
-      <w:proofErr w:type="spellStart"/>
       <w:r>
         <w:rPr>
           <w:rFonts w:ascii="Roboto Mono" w:eastAsia="Roboto Mono" w:hAnsi="Roboto Mono" w:cs="Roboto Mono"/>
@@ -2959,7 +2776,6 @@
         </w:rPr>
         <w:t>clamscan</w:t>
       </w:r>
-      <w:proofErr w:type="spellEnd"/>
       <w:r>
         <w:t>).</w:t>
       </w:r>
@@ -3148,21 +2964,7 @@
               <w:rPr>
                 <w:highlight w:val="green"/>
               </w:rPr>
-              <w:t>Uploads go through virus scanning (</w:t>
-            </w:r>
-            <w:proofErr w:type="spellStart"/>
-            <w:r>
-              <w:rPr>
-                <w:highlight w:val="green"/>
-              </w:rPr>
-              <w:t>ClamAVAgent</w:t>
-            </w:r>
-            <w:proofErr w:type="spellEnd"/>
-            <w:r>
-              <w:rPr>
-                <w:highlight w:val="green"/>
-              </w:rPr>
-              <w:t xml:space="preserve"> works)</w:t>
+              <w:t>Uploads go through virus scanning (ClamAVAgent works)</w:t>
             </w:r>
           </w:p>
         </w:tc>
@@ -3236,26 +3038,37 @@
           </w:tcPr>
           <w:p>
             <w:r>
+              <w:rPr>
+                <w:highlight w:val="green"/>
+              </w:rPr>
               <w:t>File &amp; folder management commands (</w:t>
             </w:r>
             <w:r>
               <w:rPr>
                 <w:rFonts w:ascii="Roboto Mono" w:eastAsia="Roboto Mono" w:hAnsi="Roboto Mono" w:cs="Roboto Mono"/>
                 <w:color w:val="188038"/>
+                <w:highlight w:val="green"/>
               </w:rPr>
               <w:t>ls</w:t>
             </w:r>
             <w:r>
+              <w:rPr>
+                <w:highlight w:val="green"/>
+              </w:rPr>
               <w:t xml:space="preserve">, </w:t>
             </w:r>
             <w:r>
               <w:rPr>
                 <w:rFonts w:ascii="Roboto Mono" w:eastAsia="Roboto Mono" w:hAnsi="Roboto Mono" w:cs="Roboto Mono"/>
                 <w:color w:val="188038"/>
+                <w:highlight w:val="green"/>
               </w:rPr>
               <w:t>cd</w:t>
             </w:r>
             <w:r>
+              <w:rPr>
+                <w:highlight w:val="green"/>
+              </w:rPr>
               <w:t>, etc.)</w:t>
             </w:r>
           </w:p>
@@ -3330,49 +3143,61 @@
           </w:tcPr>
           <w:p>
             <w:r>
+              <w:rPr>
+                <w:highlight w:val="green"/>
+              </w:rPr>
               <w:t xml:space="preserve">Upload/download with </w:t>
             </w:r>
             <w:r>
               <w:rPr>
                 <w:rFonts w:ascii="Roboto Mono" w:eastAsia="Roboto Mono" w:hAnsi="Roboto Mono" w:cs="Roboto Mono"/>
                 <w:color w:val="188038"/>
+                <w:highlight w:val="green"/>
               </w:rPr>
               <w:t>put</w:t>
             </w:r>
             <w:r>
+              <w:rPr>
+                <w:highlight w:val="green"/>
+              </w:rPr>
               <w:t xml:space="preserve">, </w:t>
             </w:r>
             <w:r>
               <w:rPr>
                 <w:rFonts w:ascii="Roboto Mono" w:eastAsia="Roboto Mono" w:hAnsi="Roboto Mono" w:cs="Roboto Mono"/>
                 <w:color w:val="188038"/>
+                <w:highlight w:val="green"/>
               </w:rPr>
               <w:t>get</w:t>
             </w:r>
             <w:r>
+              <w:rPr>
+                <w:highlight w:val="green"/>
+              </w:rPr>
               <w:t xml:space="preserve">, </w:t>
             </w:r>
-            <w:proofErr w:type="spellStart"/>
             <w:r>
               <w:rPr>
                 <w:rFonts w:ascii="Roboto Mono" w:eastAsia="Roboto Mono" w:hAnsi="Roboto Mono" w:cs="Roboto Mono"/>
                 <w:color w:val="188038"/>
+                <w:highlight w:val="green"/>
               </w:rPr>
               <w:t>mput</w:t>
             </w:r>
-            <w:proofErr w:type="spellEnd"/>
-            <w:r>
+            <w:r>
+              <w:rPr>
+                <w:highlight w:val="green"/>
+              </w:rPr>
               <w:t xml:space="preserve">, </w:t>
             </w:r>
-            <w:proofErr w:type="spellStart"/>
             <w:r>
               <w:rPr>
                 <w:rFonts w:ascii="Roboto Mono" w:eastAsia="Roboto Mono" w:hAnsi="Roboto Mono" w:cs="Roboto Mono"/>
                 <w:color w:val="188038"/>
+                <w:highlight w:val="green"/>
               </w:rPr>
               <w:t>mget</w:t>
             </w:r>
-            <w:proofErr w:type="spellEnd"/>
           </w:p>
         </w:tc>
         <w:tc>
@@ -3445,36 +3270,51 @@
           </w:tcPr>
           <w:p>
             <w:r>
+              <w:rPr>
+                <w:highlight w:val="magenta"/>
+              </w:rPr>
               <w:t>Session control (</w:t>
             </w:r>
             <w:r>
               <w:rPr>
                 <w:rFonts w:ascii="Roboto Mono" w:eastAsia="Roboto Mono" w:hAnsi="Roboto Mono" w:cs="Roboto Mono"/>
                 <w:color w:val="188038"/>
+                <w:highlight w:val="magenta"/>
               </w:rPr>
               <w:t>open</w:t>
             </w:r>
             <w:r>
+              <w:rPr>
+                <w:highlight w:val="magenta"/>
+              </w:rPr>
               <w:t xml:space="preserve">, </w:t>
             </w:r>
             <w:r>
               <w:rPr>
                 <w:rFonts w:ascii="Roboto Mono" w:eastAsia="Roboto Mono" w:hAnsi="Roboto Mono" w:cs="Roboto Mono"/>
                 <w:color w:val="188038"/>
+                <w:highlight w:val="magenta"/>
               </w:rPr>
               <w:t>status</w:t>
             </w:r>
             <w:r>
+              <w:rPr>
+                <w:highlight w:val="magenta"/>
+              </w:rPr>
               <w:t xml:space="preserve">, </w:t>
             </w:r>
             <w:r>
               <w:rPr>
                 <w:rFonts w:ascii="Roboto Mono" w:eastAsia="Roboto Mono" w:hAnsi="Roboto Mono" w:cs="Roboto Mono"/>
                 <w:color w:val="188038"/>
+                <w:highlight w:val="magenta"/>
               </w:rPr>
               <w:t>quit</w:t>
             </w:r>
             <w:r>
+              <w:rPr>
+                <w:highlight w:val="magenta"/>
+              </w:rPr>
               <w:t>, etc.)</w:t>
             </w:r>
           </w:p>

</xml_diff>

<commit_message>
Update gitignore and report
</commit_message>
<xml_diff>
--- a/docs/Socket Programming 2025 - Secure FTP Client with Virus Scanning via ClamAVAgent.docx
+++ b/docs/Socket Programming 2025 - Secure FTP Client with Virus Scanning via ClamAVAgent.docx
@@ -82,20 +82,26 @@
         <w:t>files are scanned for viruses before being uploaded to a server</w:t>
       </w:r>
       <w:r>
-        <w:t xml:space="preserve">. You will use </w:t>
+        <w:t xml:space="preserve">. </w:t>
+      </w:r>
+      <w:r>
+        <w:rPr>
+          <w:highlight w:val="green"/>
+        </w:rPr>
+        <w:t xml:space="preserve">You will use </w:t>
       </w:r>
       <w:r>
         <w:rPr>
           <w:b/>
-          <w:highlight w:val="cyan"/>
+          <w:highlight w:val="green"/>
         </w:rPr>
         <w:t>socket programming</w:t>
       </w:r>
       <w:r>
-        <w:t xml:space="preserve"> to build communication between </w:t>
-      </w:r>
-      <w:r>
-        <w:t>components</w:t>
+        <w:rPr>
+          <w:highlight w:val="green"/>
+        </w:rPr>
+        <w:t xml:space="preserve"> to build communication between components</w:t>
       </w:r>
       <w:r>
         <w:t xml:space="preserve"> and practice using the </w:t>
@@ -196,7 +202,13 @@
         <w:t>ClamAVAgent</w:t>
       </w:r>
       <w:r>
-        <w:t xml:space="preserve">, running on a separate machine, to receive files, scan them using </w:t>
+        <w:t xml:space="preserve">, </w:t>
+      </w:r>
+      <w:r>
+        <w:rPr>
+          <w:highlight w:val="green"/>
+        </w:rPr>
+        <w:t xml:space="preserve">running on a separate machine, to receive files, scan them using </w:t>
       </w:r>
       <w:r>
         <w:rPr>
@@ -204,18 +216,31 @@
           <w:b/>
           <w:bCs/>
           <w:color w:val="188038"/>
+          <w:highlight w:val="green"/>
         </w:rPr>
         <w:t>clamscan</w:t>
       </w:r>
       <w:r>
-        <w:t>, and return the result.</w:t>
+        <w:rPr>
+          <w:highlight w:val="green"/>
+        </w:rPr>
+        <w:t>, and return the result</w:t>
+      </w:r>
+      <w:r>
+        <w:t>.</w:t>
       </w:r>
     </w:p>
     <w:p>
       <w:pPr>
         <w:spacing w:before="240" w:after="240"/>
-      </w:pPr>
-      <w:r>
+        <w:rPr>
+          <w:highlight w:val="lightGray"/>
+        </w:rPr>
+      </w:pPr>
+      <w:r>
+        <w:rPr>
+          <w:highlight w:val="lightGray"/>
+        </w:rPr>
         <w:t>This lab will give you hands-on experience with:</w:t>
       </w:r>
     </w:p>
@@ -226,8 +251,14 @@
           <w:numId w:val="9"/>
         </w:numPr>
         <w:spacing w:before="240"/>
-      </w:pPr>
-      <w:r>
+        <w:rPr>
+          <w:highlight w:val="lightGray"/>
+        </w:rPr>
+      </w:pPr>
+      <w:r>
+        <w:rPr>
+          <w:highlight w:val="lightGray"/>
+        </w:rPr>
         <w:t>Client-server communication using sockets</w:t>
       </w:r>
     </w:p>
@@ -237,8 +268,14 @@
           <w:ilvl w:val="0"/>
           <w:numId w:val="9"/>
         </w:numPr>
-      </w:pPr>
-      <w:r>
+        <w:rPr>
+          <w:highlight w:val="lightGray"/>
+        </w:rPr>
+      </w:pPr>
+      <w:r>
+        <w:rPr>
+          <w:highlight w:val="lightGray"/>
+        </w:rPr>
         <w:t>Protocols (FTP)</w:t>
       </w:r>
     </w:p>
@@ -248,8 +285,14 @@
           <w:ilvl w:val="0"/>
           <w:numId w:val="9"/>
         </w:numPr>
-      </w:pPr>
-      <w:r>
+        <w:rPr>
+          <w:highlight w:val="lightGray"/>
+        </w:rPr>
+      </w:pPr>
+      <w:r>
+        <w:rPr>
+          <w:highlight w:val="lightGray"/>
+        </w:rPr>
         <w:t>File handling and virus scanning</w:t>
       </w:r>
     </w:p>
@@ -260,8 +303,14 @@
           <w:numId w:val="9"/>
         </w:numPr>
         <w:spacing w:after="240"/>
-      </w:pPr>
-      <w:r>
+        <w:rPr>
+          <w:highlight w:val="lightGray"/>
+        </w:rPr>
+      </w:pPr>
+      <w:r>
+        <w:rPr>
+          <w:highlight w:val="lightGray"/>
+        </w:rPr>
         <w:t>Command parsing and user interaction</w:t>
       </w:r>
     </w:p>
@@ -295,8 +344,14 @@
           <w:numId w:val="4"/>
         </w:numPr>
         <w:spacing w:before="240"/>
-      </w:pPr>
-      <w:r>
+        <w:rPr>
+          <w:highlight w:val="lightGray"/>
+        </w:rPr>
+      </w:pPr>
+      <w:r>
+        <w:rPr>
+          <w:highlight w:val="lightGray"/>
+        </w:rPr>
         <w:t>How to implement a simple FTP-like client that interacts with servers</w:t>
       </w:r>
     </w:p>
@@ -306,8 +361,14 @@
           <w:ilvl w:val="0"/>
           <w:numId w:val="4"/>
         </w:numPr>
-      </w:pPr>
-      <w:r>
+        <w:rPr>
+          <w:highlight w:val="lightGray"/>
+        </w:rPr>
+      </w:pPr>
+      <w:r>
+        <w:rPr>
+          <w:highlight w:val="lightGray"/>
+        </w:rPr>
         <w:t>How to implement a server program to receive and scan files using antivirus tools</w:t>
       </w:r>
     </w:p>
@@ -317,8 +378,14 @@
           <w:ilvl w:val="0"/>
           <w:numId w:val="4"/>
         </w:numPr>
-      </w:pPr>
-      <w:r>
+        <w:rPr>
+          <w:highlight w:val="lightGray"/>
+        </w:rPr>
+      </w:pPr>
+      <w:r>
+        <w:rPr>
+          <w:highlight w:val="lightGray"/>
+        </w:rPr>
         <w:t>How to integrate socket communication between different machines</w:t>
       </w:r>
     </w:p>
@@ -328,8 +395,14 @@
           <w:ilvl w:val="0"/>
           <w:numId w:val="4"/>
         </w:numPr>
-      </w:pPr>
-      <w:r>
+        <w:rPr>
+          <w:highlight w:val="lightGray"/>
+        </w:rPr>
+      </w:pPr>
+      <w:r>
+        <w:rPr>
+          <w:highlight w:val="lightGray"/>
+        </w:rPr>
         <w:t>How to parse commands and build a command-line interface</w:t>
       </w:r>
     </w:p>
@@ -340,8 +413,14 @@
           <w:numId w:val="4"/>
         </w:numPr>
         <w:spacing w:after="240"/>
-      </w:pPr>
-      <w:r>
+        <w:rPr>
+          <w:highlight w:val="lightGray"/>
+        </w:rPr>
+      </w:pPr>
+      <w:r>
+        <w:rPr>
+          <w:highlight w:val="lightGray"/>
+        </w:rPr>
         <w:t>How to transfer files securely in controlled environments</w:t>
       </w:r>
     </w:p>
@@ -416,25 +495,23 @@
         <w:spacing w:before="240" w:after="240"/>
       </w:pPr>
       <w:r>
+        <w:rPr>
+          <w:highlight w:val="green"/>
+        </w:rPr>
         <w:t xml:space="preserve">You need to </w:t>
       </w:r>
       <w:r>
         <w:rPr>
           <w:b/>
+          <w:highlight w:val="green"/>
         </w:rPr>
         <w:t>simulate 3 machines</w:t>
       </w:r>
       <w:r>
-        <w:t xml:space="preserve"> (can be 3 actual machines or 3 terminal windows </w:t>
-      </w:r>
-      <w:r>
-        <w:rPr>
-          <w:highlight w:val="cyan"/>
-        </w:rPr>
-        <w:t>using different ports/IPs</w:t>
-      </w:r>
-      <w:r>
-        <w:t>):</w:t>
+        <w:rPr>
+          <w:highlight w:val="green"/>
+        </w:rPr>
+        <w:t xml:space="preserve"> (can be 3 actual machines or 3 terminal windows using different ports/IPs):</w:t>
       </w:r>
     </w:p>
     <w:p>
@@ -478,8 +555,14 @@
           <w:numId w:val="1"/>
         </w:numPr>
         <w:spacing w:before="240"/>
-      </w:pPr>
-      <w:r>
+        <w:rPr>
+          <w:highlight w:val="green"/>
+        </w:rPr>
+      </w:pPr>
+      <w:r>
+        <w:rPr>
+          <w:highlight w:val="green"/>
+        </w:rPr>
         <w:t>Runs your main client application.</w:t>
       </w:r>
     </w:p>
@@ -550,37 +633,55 @@
           <w:ilvl w:val="0"/>
           <w:numId w:val="1"/>
         </w:numPr>
-      </w:pPr>
-      <w:r>
+        <w:rPr>
+          <w:highlight w:val="green"/>
+        </w:rPr>
+      </w:pPr>
+      <w:r>
+        <w:rPr>
+          <w:highlight w:val="green"/>
+        </w:rPr>
         <w:t>For every file upload to the FTP server (</w:t>
       </w:r>
       <w:r>
         <w:rPr>
           <w:rFonts w:ascii="Roboto Mono" w:eastAsia="Roboto Mono" w:hAnsi="Roboto Mono" w:cs="Roboto Mono"/>
           <w:color w:val="188038"/>
+          <w:highlight w:val="green"/>
         </w:rPr>
         <w:t>put</w:t>
       </w:r>
       <w:r>
+        <w:rPr>
+          <w:highlight w:val="green"/>
+        </w:rPr>
         <w:t xml:space="preserve">, </w:t>
       </w:r>
       <w:r>
         <w:rPr>
           <w:rFonts w:ascii="Roboto Mono" w:eastAsia="Roboto Mono" w:hAnsi="Roboto Mono" w:cs="Roboto Mono"/>
           <w:color w:val="188038"/>
+          <w:highlight w:val="green"/>
         </w:rPr>
         <w:t>mput</w:t>
       </w:r>
       <w:r>
+        <w:rPr>
+          <w:highlight w:val="green"/>
+        </w:rPr>
         <w:t xml:space="preserve">), it </w:t>
       </w:r>
       <w:r>
         <w:rPr>
           <w:b/>
+          <w:highlight w:val="green"/>
         </w:rPr>
         <w:t>first sends the file to the ClamAVAgent</w:t>
       </w:r>
       <w:r>
+        <w:rPr>
+          <w:highlight w:val="green"/>
+        </w:rPr>
         <w:t xml:space="preserve"> for virus scanning.</w:t>
       </w:r>
     </w:p>
@@ -590,18 +691,28 @@
           <w:ilvl w:val="1"/>
           <w:numId w:val="1"/>
         </w:numPr>
-      </w:pPr>
-      <w:r>
+        <w:rPr>
+          <w:highlight w:val="green"/>
+        </w:rPr>
+      </w:pPr>
+      <w:r>
+        <w:rPr>
+          <w:highlight w:val="green"/>
+        </w:rPr>
         <w:t xml:space="preserve">If the result is </w:t>
       </w:r>
       <w:r>
         <w:rPr>
           <w:rFonts w:ascii="Roboto Mono" w:eastAsia="Roboto Mono" w:hAnsi="Roboto Mono" w:cs="Roboto Mono"/>
           <w:color w:val="188038"/>
+          <w:highlight w:val="green"/>
         </w:rPr>
         <w:t>OK</w:t>
       </w:r>
       <w:r>
+        <w:rPr>
+          <w:highlight w:val="green"/>
+        </w:rPr>
         <w:t>, then it uploads the file to the FTP Server.</w:t>
       </w:r>
     </w:p>
@@ -614,17 +725,27 @@
         <w:spacing w:after="240"/>
       </w:pPr>
       <w:r>
+        <w:rPr>
+          <w:highlight w:val="green"/>
+        </w:rPr>
         <w:t xml:space="preserve">If the result is </w:t>
       </w:r>
       <w:r>
         <w:rPr>
           <w:rFonts w:ascii="Roboto Mono" w:eastAsia="Roboto Mono" w:hAnsi="Roboto Mono" w:cs="Roboto Mono"/>
           <w:color w:val="188038"/>
+          <w:highlight w:val="green"/>
         </w:rPr>
         <w:t>INFECTED</w:t>
       </w:r>
       <w:r>
-        <w:t xml:space="preserve">, it aborts the upload and </w:t>
+        <w:rPr>
+          <w:highlight w:val="green"/>
+        </w:rPr>
+        <w:t>, it aborts the upload</w:t>
+      </w:r>
+      <w:r>
+        <w:t xml:space="preserve"> and </w:t>
       </w:r>
       <w:r>
         <w:rPr>
@@ -685,8 +806,14 @@
           <w:ilvl w:val="0"/>
           <w:numId w:val="5"/>
         </w:numPr>
-      </w:pPr>
-      <w:r>
+        <w:rPr>
+          <w:highlight w:val="green"/>
+        </w:rPr>
+      </w:pPr>
+      <w:r>
+        <w:rPr>
+          <w:highlight w:val="green"/>
+        </w:rPr>
         <w:t xml:space="preserve">Runs virus scanning using (with the ClamAV software, which can be downloaded from </w:t>
       </w:r>
       <w:hyperlink r:id="rId6">
@@ -696,20 +823,28 @@
             <w:color w:val="1155CC"/>
             <w:sz w:val="24"/>
             <w:szCs w:val="24"/>
+            <w:highlight w:val="green"/>
             <w:u w:val="single"/>
           </w:rPr>
           <w:t>https://www.clamav.net/downloads</w:t>
         </w:r>
       </w:hyperlink>
       <w:r>
+        <w:rPr>
+          <w:highlight w:val="green"/>
+        </w:rPr>
         <w:t>):</w:t>
       </w:r>
       <w:r>
+        <w:rPr>
+          <w:highlight w:val="green"/>
+        </w:rPr>
         <w:br/>
       </w:r>
       <w:r>
         <w:rPr>
           <w:rFonts w:ascii="Courier New" w:eastAsia="Courier New" w:hAnsi="Courier New" w:cs="Courier New"/>
+          <w:highlight w:val="green"/>
         </w:rPr>
         <w:t xml:space="preserve"> clamscan &lt;file&gt;</w:t>
       </w:r>
@@ -721,28 +856,42 @@
           <w:numId w:val="5"/>
         </w:numPr>
         <w:spacing w:after="240"/>
-      </w:pPr>
-      <w:r>
+        <w:rPr>
+          <w:highlight w:val="green"/>
+        </w:rPr>
+      </w:pPr>
+      <w:r>
+        <w:rPr>
+          <w:highlight w:val="green"/>
+        </w:rPr>
         <w:t>Sends result (</w:t>
       </w:r>
       <w:r>
         <w:rPr>
           <w:rFonts w:ascii="Roboto Mono" w:eastAsia="Roboto Mono" w:hAnsi="Roboto Mono" w:cs="Roboto Mono"/>
           <w:color w:val="188038"/>
+          <w:highlight w:val="green"/>
         </w:rPr>
         <w:t>OK</w:t>
       </w:r>
       <w:r>
+        <w:rPr>
+          <w:highlight w:val="green"/>
+        </w:rPr>
         <w:t xml:space="preserve"> or </w:t>
       </w:r>
       <w:r>
         <w:rPr>
           <w:rFonts w:ascii="Roboto Mono" w:eastAsia="Roboto Mono" w:hAnsi="Roboto Mono" w:cs="Roboto Mono"/>
           <w:color w:val="188038"/>
+          <w:highlight w:val="green"/>
         </w:rPr>
         <w:t>INFECTED</w:t>
       </w:r>
       <w:r>
+        <w:rPr>
+          <w:highlight w:val="green"/>
+        </w:rPr>
         <w:t>) back to the client.</w:t>
       </w:r>
     </w:p>
@@ -788,8 +937,14 @@
           <w:numId w:val="2"/>
         </w:numPr>
         <w:spacing w:before="240"/>
-      </w:pPr>
-      <w:r>
+        <w:rPr>
+          <w:highlight w:val="green"/>
+        </w:rPr>
+      </w:pPr>
+      <w:r>
+        <w:rPr>
+          <w:highlight w:val="green"/>
+        </w:rPr>
         <w:t>Receives file uploads from the client.</w:t>
       </w:r>
     </w:p>
@@ -1521,6 +1676,7 @@
               <w:rPr>
                 <w:rFonts w:ascii="Roboto Mono" w:eastAsia="Roboto Mono" w:hAnsi="Roboto Mono" w:cs="Roboto Mono"/>
                 <w:color w:val="188038"/>
+                <w:highlight w:val="green"/>
               </w:rPr>
               <w:t>get</w:t>
             </w:r>
@@ -1585,6 +1741,7 @@
               <w:rPr>
                 <w:rFonts w:ascii="Roboto Mono" w:eastAsia="Roboto Mono" w:hAnsi="Roboto Mono" w:cs="Roboto Mono"/>
                 <w:color w:val="188038"/>
+                <w:highlight w:val="green"/>
               </w:rPr>
               <w:t>put</w:t>
             </w:r>
@@ -1638,6 +1795,7 @@
               <w:rPr>
                 <w:rFonts w:ascii="Roboto Mono" w:eastAsia="Roboto Mono" w:hAnsi="Roboto Mono" w:cs="Roboto Mono"/>
                 <w:color w:val="188038"/>
+                <w:highlight w:val="green"/>
               </w:rPr>
               <w:t>mput</w:t>
             </w:r>
@@ -1691,6 +1849,7 @@
               <w:rPr>
                 <w:rFonts w:ascii="Roboto Mono" w:eastAsia="Roboto Mono" w:hAnsi="Roboto Mono" w:cs="Roboto Mono"/>
                 <w:color w:val="188038"/>
+                <w:highlight w:val="green"/>
               </w:rPr>
               <w:t>mget</w:t>
             </w:r>
@@ -1744,6 +1903,7 @@
               <w:rPr>
                 <w:rFonts w:ascii="Roboto Mono" w:eastAsia="Roboto Mono" w:hAnsi="Roboto Mono" w:cs="Roboto Mono"/>
                 <w:color w:val="188038"/>
+                <w:highlight w:val="green"/>
               </w:rPr>
               <w:t>prompt</w:t>
             </w:r>
@@ -1923,16 +2083,21 @@
               <w:rPr>
                 <w:rFonts w:ascii="Roboto Mono" w:eastAsia="Roboto Mono" w:hAnsi="Roboto Mono" w:cs="Roboto Mono"/>
                 <w:color w:val="188038"/>
+                <w:highlight w:val="magenta"/>
               </w:rPr>
               <w:t>ascii</w:t>
             </w:r>
             <w:r>
+              <w:rPr>
+                <w:highlight w:val="magenta"/>
+              </w:rPr>
               <w:t xml:space="preserve"> / </w:t>
             </w:r>
             <w:r>
               <w:rPr>
                 <w:rFonts w:ascii="Roboto Mono" w:eastAsia="Roboto Mono" w:hAnsi="Roboto Mono" w:cs="Roboto Mono"/>
                 <w:color w:val="188038"/>
+                <w:highlight w:val="magenta"/>
               </w:rPr>
               <w:t>binary</w:t>
             </w:r>
@@ -1986,6 +2151,7 @@
               <w:rPr>
                 <w:rFonts w:ascii="Roboto Mono" w:eastAsia="Roboto Mono" w:hAnsi="Roboto Mono" w:cs="Roboto Mono"/>
                 <w:color w:val="188038"/>
+                <w:highlight w:val="green"/>
               </w:rPr>
               <w:t>status</w:t>
             </w:r>
@@ -2039,6 +2205,7 @@
               <w:rPr>
                 <w:rFonts w:ascii="Roboto Mono" w:eastAsia="Roboto Mono" w:hAnsi="Roboto Mono" w:cs="Roboto Mono"/>
                 <w:color w:val="188038"/>
+                <w:highlight w:val="green"/>
               </w:rPr>
               <w:lastRenderedPageBreak/>
               <w:t>passive</w:t>
@@ -2093,6 +2260,7 @@
               <w:rPr>
                 <w:rFonts w:ascii="Roboto Mono" w:eastAsia="Roboto Mono" w:hAnsi="Roboto Mono" w:cs="Roboto Mono"/>
                 <w:color w:val="188038"/>
+                <w:highlight w:val="green"/>
               </w:rPr>
               <w:t>open</w:t>
             </w:r>
@@ -2103,6 +2271,7 @@
               <w:rPr>
                 <w:rFonts w:ascii="Roboto Mono" w:eastAsia="Roboto Mono" w:hAnsi="Roboto Mono" w:cs="Roboto Mono"/>
                 <w:color w:val="188038"/>
+                <w:highlight w:val="magenta"/>
               </w:rPr>
               <w:t>close</w:t>
             </w:r>
@@ -2156,6 +2325,7 @@
               <w:rPr>
                 <w:rFonts w:ascii="Roboto Mono" w:eastAsia="Roboto Mono" w:hAnsi="Roboto Mono" w:cs="Roboto Mono"/>
                 <w:color w:val="188038"/>
+                <w:highlight w:val="green"/>
               </w:rPr>
               <w:t>quit</w:t>
             </w:r>
@@ -2166,6 +2336,7 @@
               <w:rPr>
                 <w:rFonts w:ascii="Roboto Mono" w:eastAsia="Roboto Mono" w:hAnsi="Roboto Mono" w:cs="Roboto Mono"/>
                 <w:color w:val="188038"/>
+                <w:highlight w:val="magenta"/>
               </w:rPr>
               <w:t>bye</w:t>
             </w:r>
@@ -2219,11 +2390,15 @@
               <w:rPr>
                 <w:rFonts w:ascii="Roboto Mono" w:eastAsia="Roboto Mono" w:hAnsi="Roboto Mono" w:cs="Roboto Mono"/>
                 <w:color w:val="188038"/>
+                <w:highlight w:val="magenta"/>
               </w:rPr>
               <w:t>help</w:t>
             </w:r>
             <w:proofErr w:type="gramStart"/>
             <w:r>
+              <w:rPr>
+                <w:highlight w:val="magenta"/>
+              </w:rPr>
               <w:t xml:space="preserve">, </w:t>
             </w:r>
             <w:r>
@@ -2399,7 +2574,21 @@
         <w:rPr>
           <w:highlight w:val="yellow"/>
         </w:rPr>
-        <w:t>Comments and documentation are required.</w:t>
+        <w:t xml:space="preserve">Comments and </w:t>
+      </w:r>
+      <w:r>
+        <w:rPr>
+          <w:b/>
+          <w:bCs/>
+          <w:highlight w:val="yellow"/>
+        </w:rPr>
+        <w:t>documentation</w:t>
+      </w:r>
+      <w:r>
+        <w:rPr>
+          <w:highlight w:val="yellow"/>
+        </w:rPr>
+        <w:t xml:space="preserve"> are required.</w:t>
       </w:r>
     </w:p>
     <w:p>
@@ -2409,89 +2598,16 @@
           <w:numId w:val="3"/>
         </w:numPr>
         <w:spacing w:after="240"/>
-      </w:pPr>
-      <w:r>
+        <w:rPr>
+          <w:highlight w:val="green"/>
+        </w:rPr>
+      </w:pPr>
+      <w:r>
+        <w:rPr>
+          <w:highlight w:val="green"/>
+        </w:rPr>
         <w:t>File transfer must use sockets (not system copy).</w:t>
       </w:r>
-    </w:p>
-    <w:p>
-      <w:pPr>
-        <w:pStyle w:val="ListParagraph"/>
-        <w:numPr>
-          <w:ilvl w:val="0"/>
-          <w:numId w:val="12"/>
-        </w:numPr>
-        <w:spacing w:after="240"/>
-      </w:pPr>
-      <w:r>
-        <w:t>File</w:t>
-      </w:r>
-    </w:p>
-    <w:p>
-      <w:pPr>
-        <w:pStyle w:val="ListParagraph"/>
-        <w:numPr>
-          <w:ilvl w:val="0"/>
-          <w:numId w:val="12"/>
-        </w:numPr>
-        <w:spacing w:after="240"/>
-      </w:pPr>
-      <w:r>
-        <w:t>File -&gt; ftp_client.py</w:t>
-      </w:r>
-    </w:p>
-    <w:p>
-      <w:pPr>
-        <w:pStyle w:val="ListParagraph"/>
-        <w:numPr>
-          <w:ilvl w:val="0"/>
-          <w:numId w:val="12"/>
-        </w:numPr>
-        <w:spacing w:after="240"/>
-      </w:pPr>
-      <w:r>
-        <w:t>ftp_client gửi File qua clamav_agent.py</w:t>
-      </w:r>
-    </w:p>
-    <w:p>
-      <w:pPr>
-        <w:pStyle w:val="ListParagraph"/>
-        <w:numPr>
-          <w:ilvl w:val="1"/>
-          <w:numId w:val="12"/>
-        </w:numPr>
-        <w:spacing w:after="240"/>
-      </w:pPr>
-      <w:r>
-        <w:t>virus ngưng</w:t>
-      </w:r>
-    </w:p>
-    <w:p>
-      <w:pPr>
-        <w:pStyle w:val="ListParagraph"/>
-        <w:numPr>
-          <w:ilvl w:val="1"/>
-          <w:numId w:val="12"/>
-        </w:numPr>
-        <w:spacing w:after="240"/>
-      </w:pPr>
-      <w:r>
-        <w:t xml:space="preserve">safe -&gt; </w:t>
-      </w:r>
-      <w:r>
-        <w:rPr>
-          <w:highlight w:val="magenta"/>
-        </w:rPr>
-        <w:t>File FTP (Filezilla)</w:t>
-      </w:r>
-      <w:r>
-        <w:t xml:space="preserve"> -&gt; gửi qua máy khác</w:t>
-      </w:r>
-    </w:p>
-    <w:p>
-      <w:pPr>
-        <w:spacing w:after="240"/>
-      </w:pPr>
     </w:p>
     <w:p>
       <w:pPr>
@@ -2533,8 +2649,14 @@
           <w:numId w:val="7"/>
         </w:numPr>
         <w:spacing w:before="240"/>
-      </w:pPr>
-      <w:r>
+        <w:rPr>
+          <w:highlight w:val="green"/>
+        </w:rPr>
+      </w:pPr>
+      <w:r>
+        <w:rPr>
+          <w:highlight w:val="green"/>
+        </w:rPr>
         <w:t>Instructions to run the programs</w:t>
       </w:r>
     </w:p>
@@ -2545,14 +2667,20 @@
           <w:numId w:val="7"/>
         </w:numPr>
         <w:rPr>
+          <w:highlight w:val="green"/>
+        </w:rPr>
+      </w:pPr>
+      <w:r>
+        <w:rPr>
+          <w:highlight w:val="green"/>
+        </w:rPr>
+        <w:t xml:space="preserve">Sample commands and </w:t>
+      </w:r>
+      <w:r>
+        <w:rPr>
           <w:highlight w:val="magenta"/>
         </w:rPr>
-      </w:pPr>
-      <w:r>
-        <w:rPr>
-          <w:highlight w:val="magenta"/>
-        </w:rPr>
-        <w:t>Sample commands and expected outputs</w:t>
+        <w:t>expected outputs</w:t>
       </w:r>
     </w:p>
     <w:p>
@@ -2561,8 +2689,14 @@
           <w:ilvl w:val="0"/>
           <w:numId w:val="7"/>
         </w:numPr>
-      </w:pPr>
-      <w:r>
+        <w:rPr>
+          <w:highlight w:val="green"/>
+        </w:rPr>
+      </w:pPr>
+      <w:r>
+        <w:rPr>
+          <w:highlight w:val="green"/>
+        </w:rPr>
         <w:t>FTP Server software used and how it was set up</w:t>
       </w:r>
     </w:p>
@@ -2573,8 +2707,14 @@
           <w:numId w:val="7"/>
         </w:numPr>
         <w:spacing w:after="240"/>
-      </w:pPr>
-      <w:r>
+        <w:rPr>
+          <w:highlight w:val="green"/>
+        </w:rPr>
+      </w:pPr>
+      <w:r>
+        <w:rPr>
+          <w:highlight w:val="green"/>
+        </w:rPr>
         <w:t>ClamAV installation and configuration</w:t>
       </w:r>
     </w:p>
@@ -2612,6 +2752,9 @@
         <w:spacing w:before="240"/>
       </w:pPr>
       <w:r>
+        <w:rPr>
+          <w:highlight w:val="green"/>
+        </w:rPr>
         <w:t>Overview of your system design</w:t>
       </w:r>
     </w:p>
@@ -2621,8 +2764,14 @@
           <w:ilvl w:val="0"/>
           <w:numId w:val="11"/>
         </w:numPr>
-      </w:pPr>
-      <w:r>
+        <w:rPr>
+          <w:highlight w:val="green"/>
+        </w:rPr>
+      </w:pPr>
+      <w:r>
+        <w:rPr>
+          <w:highlight w:val="green"/>
+        </w:rPr>
         <w:t>Diagrams (architecture)</w:t>
       </w:r>
     </w:p>
@@ -2632,8 +2781,14 @@
           <w:ilvl w:val="0"/>
           <w:numId w:val="11"/>
         </w:numPr>
-      </w:pPr>
-      <w:r>
+        <w:rPr>
+          <w:highlight w:val="green"/>
+        </w:rPr>
+      </w:pPr>
+      <w:r>
+        <w:rPr>
+          <w:highlight w:val="green"/>
+        </w:rPr>
         <w:t>Screenshots of a successful session</w:t>
       </w:r>
     </w:p>
@@ -2643,8 +2798,14 @@
           <w:ilvl w:val="0"/>
           <w:numId w:val="11"/>
         </w:numPr>
-      </w:pPr>
-      <w:r>
+        <w:rPr>
+          <w:highlight w:val="green"/>
+        </w:rPr>
+      </w:pPr>
+      <w:r>
+        <w:rPr>
+          <w:highlight w:val="green"/>
+        </w:rPr>
         <w:t>Problems encountered and how you solved them</w:t>
       </w:r>
     </w:p>
@@ -2655,9 +2816,14 @@
           <w:numId w:val="11"/>
         </w:numPr>
         <w:spacing w:after="240"/>
-      </w:pPr>
-      <w:r>
-        <w:lastRenderedPageBreak/>
+        <w:rPr>
+          <w:highlight w:val="green"/>
+        </w:rPr>
+      </w:pPr>
+      <w:r>
+        <w:rPr>
+          <w:highlight w:val="green"/>
+        </w:rPr>
         <w:t>Summary of how each requirement was fulfilled</w:t>
       </w:r>
     </w:p>
@@ -2681,7 +2847,16 @@
           <w:sz w:val="34"/>
           <w:szCs w:val="34"/>
         </w:rPr>
-        <w:t>F. Testing Checklist</w:t>
+        <w:t xml:space="preserve">F. </w:t>
+      </w:r>
+      <w:r>
+        <w:rPr>
+          <w:b/>
+          <w:sz w:val="34"/>
+          <w:szCs w:val="34"/>
+          <w:highlight w:val="magenta"/>
+        </w:rPr>
+        <w:t>Testing Checklist</w:t>
       </w:r>
     </w:p>
     <w:p>
@@ -2718,6 +2893,7 @@
         <w:rPr>
           <w:highlight w:val="green"/>
         </w:rPr>
+        <w:lastRenderedPageBreak/>
         <w:t>Upload is only allowed if the file is clean.</w:t>
       </w:r>
     </w:p>
@@ -3706,7 +3882,6 @@
           <w:sz w:val="34"/>
           <w:szCs w:val="34"/>
         </w:rPr>
-        <w:lastRenderedPageBreak/>
         <w:t>I. Group Requirement &amp; Submission Guidelines</w:t>
       </w:r>
     </w:p>
@@ -3771,9 +3946,17 @@
       </w:pPr>
       <w:r>
         <w:rPr>
+          <w:b/>
+          <w:bCs/>
           <w:highlight w:val="lightGray"/>
         </w:rPr>
-        <w:t>Submit all files in a ZIP file to the course platform before the deadline.</w:t>
+        <w:t>Submit all files in a ZIP file</w:t>
+      </w:r>
+      <w:r>
+        <w:rPr>
+          <w:highlight w:val="lightGray"/>
+        </w:rPr>
+        <w:t xml:space="preserve"> to the course platform before the deadline.</w:t>
       </w:r>
     </w:p>
     <w:sectPr>

</xml_diff>

<commit_message>
Add condition for self.cd & Better print for ascii/bin
</commit_message>
<xml_diff>
--- a/docs/Socket Programming 2025 - Secure FTP Client with Virus Scanning via ClamAVAgent.docx
+++ b/docs/Socket Programming 2025 - Secure FTP Client with Virus Scanning via ClamAVAgent.docx
@@ -1687,7 +1687,7 @@
               <w:rPr>
                 <w:rFonts w:ascii="Roboto Mono" w:eastAsia="Roboto Mono" w:hAnsi="Roboto Mono" w:cs="Roboto Mono"/>
                 <w:color w:val="188038"/>
-                <w:highlight w:val="magenta"/>
+                <w:highlight w:val="green"/>
               </w:rPr>
               <w:t>recv</w:t>
             </w:r>
@@ -2083,13 +2083,13 @@
               <w:rPr>
                 <w:rFonts w:ascii="Roboto Mono" w:eastAsia="Roboto Mono" w:hAnsi="Roboto Mono" w:cs="Roboto Mono"/>
                 <w:color w:val="188038"/>
-                <w:highlight w:val="magenta"/>
+                <w:highlight w:val="green"/>
               </w:rPr>
               <w:t>ascii</w:t>
             </w:r>
             <w:r>
               <w:rPr>
-                <w:highlight w:val="magenta"/>
+                <w:highlight w:val="green"/>
               </w:rPr>
               <w:t xml:space="preserve"> / </w:t>
             </w:r>
@@ -2097,7 +2097,7 @@
               <w:rPr>
                 <w:rFonts w:ascii="Roboto Mono" w:eastAsia="Roboto Mono" w:hAnsi="Roboto Mono" w:cs="Roboto Mono"/>
                 <w:color w:val="188038"/>
-                <w:highlight w:val="magenta"/>
+                <w:highlight w:val="green"/>
               </w:rPr>
               <w:t>binary</w:t>
             </w:r>
@@ -2271,7 +2271,7 @@
               <w:rPr>
                 <w:rFonts w:ascii="Roboto Mono" w:eastAsia="Roboto Mono" w:hAnsi="Roboto Mono" w:cs="Roboto Mono"/>
                 <w:color w:val="188038"/>
-                <w:highlight w:val="magenta"/>
+                <w:highlight w:val="green"/>
               </w:rPr>
               <w:t>close</w:t>
             </w:r>
@@ -2336,7 +2336,7 @@
               <w:rPr>
                 <w:rFonts w:ascii="Roboto Mono" w:eastAsia="Roboto Mono" w:hAnsi="Roboto Mono" w:cs="Roboto Mono"/>
                 <w:color w:val="188038"/>
-                <w:highlight w:val="magenta"/>
+                <w:highlight w:val="green"/>
               </w:rPr>
               <w:t>bye</w:t>
             </w:r>
@@ -2390,14 +2390,14 @@
               <w:rPr>
                 <w:rFonts w:ascii="Roboto Mono" w:eastAsia="Roboto Mono" w:hAnsi="Roboto Mono" w:cs="Roboto Mono"/>
                 <w:color w:val="188038"/>
-                <w:highlight w:val="magenta"/>
+                <w:highlight w:val="green"/>
               </w:rPr>
               <w:t>help</w:t>
             </w:r>
             <w:proofErr w:type="gramStart"/>
             <w:r>
               <w:rPr>
-                <w:highlight w:val="magenta"/>
+                <w:highlight w:val="green"/>
               </w:rPr>
               <w:t xml:space="preserve">, </w:t>
             </w:r>
@@ -2405,7 +2405,7 @@
               <w:rPr>
                 <w:rFonts w:ascii="Roboto Mono" w:eastAsia="Roboto Mono" w:hAnsi="Roboto Mono" w:cs="Roboto Mono"/>
                 <w:color w:val="188038"/>
-                <w:highlight w:val="magenta"/>
+                <w:highlight w:val="green"/>
               </w:rPr>
               <w:t>?</w:t>
             </w:r>

</xml_diff>

<commit_message>
Update part of README & First part of main
</commit_message>
<xml_diff>
--- a/docs/Socket Programming 2025 - Secure FTP Client with Virus Scanning via ClamAVAgent.docx
+++ b/docs/Socket Programming 2025 - Secure FTP Client with Virus Scanning via ClamAVAgent.docx
@@ -2876,7 +2876,16 @@
         <w:spacing w:before="240"/>
       </w:pPr>
       <w:r>
-        <w:t>You can list, rename, delete, and navigate files/folders on the FTP server.</w:t>
+        <w:t xml:space="preserve">You can </w:t>
+      </w:r>
+      <w:r>
+        <w:rPr>
+          <w:highlight w:val="green"/>
+        </w:rPr>
+        <w:t>list</w:t>
+      </w:r>
+      <w:r>
+        <w:t>, rename, delete, and navigate files/folders on the FTP server.</w:t>
       </w:r>
     </w:p>
     <w:p>

</xml_diff>